<commit_message>
Correct the design documents.
</commit_message>
<xml_diff>
--- a/Digital-Signal-Processing/Communication-Related/Baseband-Wireless-Channel-Emulator/Wireless Channel Emulator Design.docx
+++ b/Digital-Signal-Processing/Communication-Related/Baseband-Wireless-Channel-Emulator/Wireless Channel Emulator Design.docx
@@ -111,7 +111,31 @@
         <w:rPr>
           <w:rFonts w:cstheme="minorHAnsi"/>
         </w:rPr>
-        <w:t xml:space="preserve">In the block diagram, s[n] denotes </w:t>
+        <w:t>In the block diagram, s</w:t>
+      </w:r>
+      <w:r>
+        <w:rPr>
+          <w:rFonts w:cstheme="minorHAnsi"/>
+        </w:rPr>
+        <w:t>(</w:t>
+      </w:r>
+      <w:r>
+        <w:rPr>
+          <w:rFonts w:cstheme="minorHAnsi"/>
+        </w:rPr>
+        <w:t>n</w:t>
+      </w:r>
+      <w:r>
+        <w:rPr>
+          <w:rFonts w:cstheme="minorHAnsi"/>
+        </w:rPr>
+        <w:t>)</w:t>
+      </w:r>
+      <w:r>
+        <w:rPr>
+          <w:rFonts w:cstheme="minorHAnsi"/>
+        </w:rPr>
+        <w:t xml:space="preserve"> denotes </w:t>
       </w:r>
       <w:r>
         <w:rPr>
@@ -123,7 +147,31 @@
         <w:rPr>
           <w:rFonts w:cstheme="minorHAnsi"/>
         </w:rPr>
-        <w:t xml:space="preserve">transmitted signal and r[n] denotes </w:t>
+        <w:t>transmitted signal and r</w:t>
+      </w:r>
+      <w:r>
+        <w:rPr>
+          <w:rFonts w:cstheme="minorHAnsi"/>
+        </w:rPr>
+        <w:t>(</w:t>
+      </w:r>
+      <w:r>
+        <w:rPr>
+          <w:rFonts w:cstheme="minorHAnsi"/>
+        </w:rPr>
+        <w:t>n</w:t>
+      </w:r>
+      <w:r>
+        <w:rPr>
+          <w:rFonts w:cstheme="minorHAnsi"/>
+        </w:rPr>
+        <w:t>)</w:t>
+      </w:r>
+      <w:r>
+        <w:rPr>
+          <w:rFonts w:cstheme="minorHAnsi"/>
+        </w:rPr>
+        <w:t xml:space="preserve"> denotes </w:t>
       </w:r>
       <w:r>
         <w:rPr>
@@ -148,7 +196,31 @@
         <w:rPr>
           <w:rFonts w:cstheme="minorHAnsi"/>
         </w:rPr>
-        <w:t xml:space="preserve">There are K taps in the channel emulator. In the k-th tap, </w:t>
+        <w:t xml:space="preserve">There are </w:t>
+      </w:r>
+      <w:r>
+        <w:rPr>
+          <w:rFonts w:cstheme="minorHAnsi"/>
+        </w:rPr>
+        <w:t>M</w:t>
+      </w:r>
+      <w:r>
+        <w:rPr>
+          <w:rFonts w:cstheme="minorHAnsi"/>
+        </w:rPr>
+        <w:t xml:space="preserve"> taps in the channel emulator. In the </w:t>
+      </w:r>
+      <w:r>
+        <w:rPr>
+          <w:rFonts w:cstheme="minorHAnsi"/>
+        </w:rPr>
+        <w:t>m</w:t>
+      </w:r>
+      <w:r>
+        <w:rPr>
+          <w:rFonts w:cstheme="minorHAnsi"/>
+        </w:rPr>
+        <w:t xml:space="preserve">-th tap, </w:t>
       </w:r>
       <w:r>
         <w:rPr>
@@ -265,7 +337,7 @@
         <w:rPr>
           <w:rFonts w:cstheme="minorHAnsi"/>
         </w:rPr>
-        <w:t>[n]</w:t>
+        <w:t>(n)</w:t>
       </w:r>
       <w:r>
         <w:rPr>
@@ -308,9 +380,6 @@
         </w:rPr>
       </w:pPr>
       <w:r>
-        <w:rPr>
-          <w:rFonts w:cstheme="minorHAnsi"/>
-        </w:rPr>
         <w:object w:dxaOrig="6672" w:dyaOrig="4704">
           <v:shapetype id="_x0000_t75" coordsize="21600,21600" o:spt="75" o:preferrelative="t" path="m@4@5l@4@11@9@11@9@5xe" filled="f" stroked="f">
             <v:stroke joinstyle="miter"/>
@@ -331,10 +400,10 @@
             <v:path o:extrusionok="f" gradientshapeok="t" o:connecttype="rect"/>
             <o:lock v:ext="edit" aspectratio="t"/>
           </v:shapetype>
-          <v:shape id="_x0000_i1025" type="#_x0000_t75" style="width:255pt;height:179.4pt" o:ole="">
+          <v:shape id="_x0000_i1026" type="#_x0000_t75" style="width:318pt;height:224.4pt" o:ole="">
             <v:imagedata r:id="rId8" o:title=""/>
           </v:shape>
-          <o:OLEObject Type="Embed" ProgID="Visio.Drawing.15" ShapeID="_x0000_i1025" DrawAspect="Content" ObjectID="_1526891203" r:id="rId9"/>
+          <o:OLEObject Type="Embed" ProgID="Visio.Drawing.15" ShapeID="_x0000_i1026" DrawAspect="Content" ObjectID="_1527088678" r:id="rId9"/>
         </w:object>
       </w:r>
     </w:p>
@@ -350,13 +419,13 @@
         <w:rPr>
           <w:rFonts w:cstheme="minorHAnsi"/>
         </w:rPr>
-        <w:t>General</w:t>
-      </w:r>
-      <w:r>
-        <w:rPr>
-          <w:rFonts w:cstheme="minorHAnsi"/>
-        </w:rPr>
-        <w:t xml:space="preserve"> Block Diagram</w:t>
+        <w:t xml:space="preserve">Figure (1)  </w:t>
+      </w:r>
+      <w:r>
+        <w:rPr>
+          <w:rFonts w:cstheme="minorHAnsi"/>
+        </w:rPr>
+        <w:t>Block Diagram</w:t>
       </w:r>
     </w:p>
     <w:p>
@@ -465,7 +534,7 @@
               <w:rPr>
                 <w:rFonts w:ascii="Cambria Math" w:hAnsi="Cambria Math" w:cstheme="minorHAnsi"/>
               </w:rPr>
-              <m:t>k</m:t>
+              <m:t>m</m:t>
             </m:r>
           </m:sub>
         </m:sSub>
@@ -489,7 +558,13 @@
               <w:rPr>
                 <w:rFonts w:ascii="Cambria Math" w:hAnsi="Cambria Math" w:cstheme="minorHAnsi"/>
               </w:rPr>
-              <m:t>k-1</m:t>
+              <m:t>m</m:t>
+            </m:r>
+            <m:r>
+              <w:rPr>
+                <w:rFonts w:ascii="Cambria Math" w:hAnsi="Cambria Math" w:cstheme="minorHAnsi"/>
+              </w:rPr>
+              <m:t>-1</m:t>
             </m:r>
           </m:e>
         </m:d>
@@ -497,7 +572,19 @@
           <w:rPr>
             <w:rFonts w:ascii="Cambria Math" w:hAnsi="Cambria Math" w:cstheme="minorHAnsi"/>
           </w:rPr>
-          <m:t>∙∆τ,  k=1,2,3,</m:t>
+          <m:t xml:space="preserve">∙∆τ,  </m:t>
+        </m:r>
+        <m:r>
+          <w:rPr>
+            <w:rFonts w:ascii="Cambria Math" w:hAnsi="Cambria Math" w:cstheme="minorHAnsi"/>
+          </w:rPr>
+          <m:t>m</m:t>
+        </m:r>
+        <m:r>
+          <w:rPr>
+            <w:rFonts w:ascii="Cambria Math" w:hAnsi="Cambria Math" w:cstheme="minorHAnsi"/>
+          </w:rPr>
+          <m:t>=1,2,3,</m:t>
         </m:r>
         <m:r>
           <m:rPr>
@@ -506,26 +593,38 @@
           <w:rPr>
             <w:rFonts w:ascii="Cambria Math" w:hAnsi="Cambria Math" w:cstheme="minorHAnsi"/>
           </w:rPr>
-          <m:t>…,K</m:t>
+          <m:t>…,</m:t>
+        </m:r>
+        <m:r>
+          <m:rPr>
+            <m:sty m:val="p"/>
+          </m:rPr>
+          <w:rPr>
+            <w:rFonts w:ascii="Cambria Math" w:hAnsi="Cambria Math" w:cstheme="minorHAnsi"/>
+          </w:rPr>
+          <m:t>M</m:t>
+        </m:r>
+        <m:r>
+          <m:rPr>
+            <m:sty m:val="p"/>
+          </m:rPr>
+          <w:rPr>
+            <w:rFonts w:ascii="Cambria Math" w:hAnsi="Cambria Math" w:cstheme="minorHAnsi"/>
+          </w:rPr>
+          <m:t>,  ∆τ∈N</m:t>
         </m:r>
       </m:oMath>
       <w:r>
         <w:rPr>
           <w:rFonts w:cstheme="minorHAnsi" w:hint="eastAsia"/>
         </w:rPr>
-        <w:t xml:space="preserve">      </w:t>
-      </w:r>
-      <w:r>
-        <w:rPr>
-          <w:rFonts w:cstheme="minorHAnsi"/>
-        </w:rPr>
-        <w:t xml:space="preserve">    </w:t>
-      </w:r>
-      <w:r>
-        <w:rPr>
-          <w:rFonts w:cstheme="minorHAnsi"/>
-        </w:rPr>
-        <w:t xml:space="preserve"> </w:t>
+        <w:t xml:space="preserve">     </w:t>
+      </w:r>
+      <w:r>
+        <w:rPr>
+          <w:rFonts w:cstheme="minorHAnsi"/>
+        </w:rPr>
+        <w:t xml:space="preserve">                       </w:t>
       </w:r>
       <w:r>
         <w:rPr>
@@ -567,6 +666,7 @@
           <w:rPr>
             <w:rFonts w:ascii="Cambria Math" w:hAnsi="Cambria Math" w:cstheme="minorHAnsi"/>
           </w:rPr>
+          <w:lastRenderedPageBreak/>
           <m:t>1/</m:t>
         </m:r>
         <m:d>
@@ -709,7 +809,13 @@
               <w:rPr>
                 <w:rFonts w:ascii="Cambria Math" w:hAnsi="Cambria Math" w:cstheme="minorHAnsi"/>
               </w:rPr>
-              <m:t>k=1</m:t>
+              <m:t>m</m:t>
+            </m:r>
+            <m:r>
+              <w:rPr>
+                <w:rFonts w:ascii="Cambria Math" w:hAnsi="Cambria Math" w:cstheme="minorHAnsi"/>
+              </w:rPr>
+              <m:t>=1</m:t>
             </m:r>
           </m:sub>
           <m:sup>
@@ -717,7 +823,7 @@
               <w:rPr>
                 <w:rFonts w:ascii="Cambria Math" w:hAnsi="Cambria Math" w:cstheme="minorHAnsi"/>
               </w:rPr>
-              <m:t>K</m:t>
+              <m:t>M</m:t>
             </m:r>
           </m:sup>
           <m:e>
@@ -749,7 +855,7 @@
                   <w:rPr>
                     <w:rFonts w:ascii="Cambria Math" w:hAnsi="Cambria Math" w:cstheme="minorHAnsi"/>
                   </w:rPr>
-                  <m:t>k</m:t>
+                  <m:t>m</m:t>
                 </m:r>
               </m:sub>
               <m:sup>
@@ -798,6 +904,12 @@
         <w:rPr>
           <w:rFonts w:cstheme="minorHAnsi"/>
         </w:rPr>
+        <w:t xml:space="preserve">                         </w:t>
+      </w:r>
+      <w:r>
+        <w:rPr>
+          <w:rFonts w:cstheme="minorHAnsi"/>
+        </w:rPr>
         <w:t>(</w:t>
       </w:r>
       <w:r>
@@ -836,17 +948,241 @@
           <w:rFonts w:cstheme="minorHAnsi"/>
           <w:vertAlign w:val="subscript"/>
         </w:rPr>
-        <w:t>k</w:t>
-      </w:r>
-      <w:r>
-        <w:rPr>
-          <w:rFonts w:cstheme="minorHAnsi"/>
-        </w:rPr>
-        <w:t>[n], which follows the Rayleigh distribution, can be computed by the following equation:</w:t>
+        <w:t>m</w:t>
+      </w:r>
+      <w:r>
+        <w:rPr>
+          <w:rFonts w:cstheme="minorHAnsi"/>
+        </w:rPr>
+        <w:t>(n)</w:t>
+      </w:r>
+      <w:r>
+        <w:rPr>
+          <w:rFonts w:cstheme="minorHAnsi"/>
+        </w:rPr>
+        <w:t xml:space="preserve"> follows the Rayleigh distribution</w:t>
+      </w:r>
+      <w:r>
+        <w:rPr>
+          <w:rFonts w:cstheme="minorHAnsi"/>
+        </w:rPr>
+        <w:t>.</w:t>
+      </w:r>
+      <w:r>
+        <w:rPr>
+          <w:rFonts w:cstheme="minorHAnsi"/>
+        </w:rPr>
+        <w:t xml:space="preserve"> can be computed by the following equation:</w:t>
       </w:r>
     </w:p>
     <w:p>
       <w:pPr>
+        <w:pStyle w:val="2"/>
+        <w:numPr>
+          <w:ilvl w:val="1"/>
+          <w:numId w:val="4"/>
+        </w:numPr>
+        <w:rPr>
+          <w:rFonts w:cstheme="minorHAnsi"/>
+        </w:rPr>
+      </w:pPr>
+      <w:r>
+        <w:rPr>
+          <w:rFonts w:cstheme="minorHAnsi"/>
+        </w:rPr>
+        <w:t>Detailed Design</w:t>
+      </w:r>
+    </w:p>
+    <w:p>
+      <w:pPr>
+        <w:ind w:rightChars="-27" w:right="-57"/>
+        <w:rPr>
+          <w:rFonts w:cstheme="minorHAnsi"/>
+        </w:rPr>
+      </w:pPr>
+      <w:r>
+        <w:rPr>
+          <w:rFonts w:cstheme="minorHAnsi" w:hint="eastAsia"/>
+        </w:rPr>
+        <w:t>By select</w:t>
+      </w:r>
+      <w:r>
+        <w:rPr>
+          <w:rFonts w:cstheme="minorHAnsi"/>
+        </w:rPr>
+        <w:t>ing</w:t>
+      </w:r>
+      <w:r>
+        <w:rPr>
+          <w:rFonts w:cstheme="minorHAnsi" w:hint="eastAsia"/>
+        </w:rPr>
+        <w:t xml:space="preserve"> </w:t>
+      </w:r>
+      <m:oMath>
+        <m:r>
+          <m:rPr>
+            <m:sty m:val="p"/>
+          </m:rPr>
+          <w:rPr>
+            <w:rFonts w:ascii="Cambria Math" w:hAnsi="Cambria Math" w:cstheme="minorHAnsi"/>
+          </w:rPr>
+          <m:t>∆τ=1</m:t>
+        </m:r>
+      </m:oMath>
+      <w:r>
+        <w:rPr>
+          <w:rFonts w:cstheme="minorHAnsi" w:hint="eastAsia"/>
+        </w:rPr>
+        <w:t xml:space="preserve"> in </w:t>
+      </w:r>
+      <w:r>
+        <w:rPr>
+          <w:rFonts w:cstheme="minorHAnsi"/>
+        </w:rPr>
+        <w:t>E</w:t>
+      </w:r>
+      <w:r>
+        <w:rPr>
+          <w:rFonts w:cstheme="minorHAnsi" w:hint="eastAsia"/>
+        </w:rPr>
+        <w:t xml:space="preserve">quation (1) and </w:t>
+      </w:r>
+      <m:oMath>
+        <m:sSub>
+          <m:sSubPr>
+            <m:ctrlPr>
+              <w:rPr>
+                <w:rFonts w:ascii="Cambria Math" w:hAnsi="Cambria Math" w:cstheme="minorHAnsi"/>
+              </w:rPr>
+            </m:ctrlPr>
+          </m:sSubPr>
+          <m:e>
+            <m:r>
+              <w:rPr>
+                <w:rFonts w:ascii="Cambria Math" w:hAnsi="Cambria Math" w:cstheme="minorHAnsi"/>
+              </w:rPr>
+              <m:t>p</m:t>
+            </m:r>
+          </m:e>
+          <m:sub>
+            <m:r>
+              <w:rPr>
+                <w:rFonts w:ascii="Cambria Math" w:hAnsi="Cambria Math" w:cstheme="minorHAnsi"/>
+              </w:rPr>
+              <m:t>m</m:t>
+            </m:r>
+          </m:sub>
+        </m:sSub>
+        <m:r>
+          <w:rPr>
+            <w:rFonts w:ascii="Cambria Math" w:hAnsi="Cambria Math" w:cstheme="minorHAnsi"/>
+          </w:rPr>
+          <m:t>=</m:t>
+        </m:r>
+        <m:f>
+          <m:fPr>
+            <m:ctrlPr>
+              <w:rPr>
+                <w:rFonts w:ascii="Cambria Math" w:hAnsi="Cambria Math" w:cstheme="minorHAnsi"/>
+                <w:i/>
+              </w:rPr>
+            </m:ctrlPr>
+          </m:fPr>
+          <m:num>
+            <m:r>
+              <w:rPr>
+                <w:rFonts w:ascii="Cambria Math" w:hAnsi="Cambria Math" w:cstheme="minorHAnsi"/>
+              </w:rPr>
+              <m:t>1</m:t>
+            </m:r>
+          </m:num>
+          <m:den>
+            <m:rad>
+              <m:radPr>
+                <m:degHide m:val="1"/>
+                <m:ctrlPr>
+                  <w:rPr>
+                    <w:rFonts w:ascii="Cambria Math" w:hAnsi="Cambria Math" w:cstheme="minorHAnsi"/>
+                    <w:i/>
+                  </w:rPr>
+                </m:ctrlPr>
+              </m:radPr>
+              <m:deg/>
+              <m:e>
+                <m:r>
+                  <w:rPr>
+                    <w:rFonts w:ascii="Cambria Math" w:hAnsi="Cambria Math" w:cstheme="minorHAnsi"/>
+                  </w:rPr>
+                  <m:t>M</m:t>
+                </m:r>
+              </m:e>
+            </m:rad>
+          </m:den>
+        </m:f>
+      </m:oMath>
+      <w:r>
+        <w:rPr>
+          <w:rFonts w:cstheme="minorHAnsi" w:hint="eastAsia"/>
+        </w:rPr>
+        <w:t xml:space="preserve"> in </w:t>
+      </w:r>
+      <w:r>
+        <w:rPr>
+          <w:rFonts w:cstheme="minorHAnsi"/>
+        </w:rPr>
+        <w:t>E</w:t>
+      </w:r>
+      <w:r>
+        <w:rPr>
+          <w:rFonts w:cstheme="minorHAnsi" w:hint="eastAsia"/>
+        </w:rPr>
+        <w:t>quation (2)</w:t>
+      </w:r>
+      <w:r>
+        <w:rPr>
+          <w:rFonts w:cstheme="minorHAnsi"/>
+        </w:rPr>
+        <w:t xml:space="preserve">, we get the </w:t>
+      </w:r>
+      <w:r>
+        <w:rPr>
+          <w:rFonts w:cstheme="minorHAnsi"/>
+        </w:rPr>
+        <w:t>e</w:t>
+      </w:r>
+      <w:r>
+        <w:rPr>
+          <w:rFonts w:cstheme="minorHAnsi"/>
+        </w:rPr>
+        <w:t>q</w:t>
+      </w:r>
+      <w:r>
+        <w:rPr>
+          <w:rFonts w:cstheme="minorHAnsi"/>
+        </w:rPr>
+        <w:t>u</w:t>
+      </w:r>
+      <w:r>
+        <w:rPr>
+          <w:rFonts w:cstheme="minorHAnsi"/>
+        </w:rPr>
+        <w:t>ation</w:t>
+      </w:r>
+      <w:r>
+        <w:rPr>
+          <w:rFonts w:cstheme="minorHAnsi"/>
+        </w:rPr>
+        <w:t xml:space="preserve"> of the time variant impulse response</w:t>
+      </w:r>
+      <w:r>
+        <w:rPr>
+          <w:rFonts w:cstheme="minorHAnsi"/>
+        </w:rPr>
+        <w:t>:</w:t>
+      </w:r>
+    </w:p>
+    <w:p>
+      <w:pPr>
         <w:ind w:leftChars="270" w:left="567"/>
         <w:jc w:val="left"/>
         <w:rPr>
@@ -859,7 +1195,7 @@
           <w:noProof/>
         </w:rPr>
         <w:drawing>
-          <wp:inline distT="0" distB="0" distL="0" distR="0" wp14:anchorId="4B546680" wp14:editId="7FED1DE7">
+          <wp:inline distT="0" distB="0" distL="0" distR="0" wp14:anchorId="61397C9D" wp14:editId="756E6AC6">
             <wp:extent cx="3892550" cy="1835150"/>
             <wp:effectExtent l="0" t="0" r="0" b="0"/>
             <wp:docPr id="26" name="Picture 26" descr="D:\Users\tbwu\Desktop\Jakes.jpg"/>
@@ -911,7 +1247,19 @@
         <w:rPr>
           <w:rFonts w:cstheme="minorHAnsi"/>
         </w:rPr>
-        <w:t xml:space="preserve">     (</w:t>
+        <w:t xml:space="preserve">    </w:t>
+      </w:r>
+      <w:r>
+        <w:rPr>
+          <w:rFonts w:cstheme="minorHAnsi"/>
+        </w:rPr>
+        <w:t xml:space="preserve">   </w:t>
+      </w:r>
+      <w:r>
+        <w:rPr>
+          <w:rFonts w:cstheme="minorHAnsi"/>
+        </w:rPr>
+        <w:t xml:space="preserve"> (</w:t>
       </w:r>
       <w:r>
         <w:rPr>
@@ -971,24 +1319,173 @@
     </w:p>
     <w:p>
       <w:pPr>
-        <w:pStyle w:val="2"/>
-        <w:numPr>
-          <w:ilvl w:val="1"/>
-          <w:numId w:val="4"/>
-        </w:numPr>
-        <w:rPr>
-          <w:rFonts w:cstheme="minorHAnsi"/>
-        </w:rPr>
-      </w:pPr>
-      <w:r>
-        <w:rPr>
-          <w:rFonts w:cstheme="minorHAnsi"/>
-        </w:rPr>
-        <w:t>Detailed Design</w:t>
+        <w:ind w:rightChars="-27" w:right="-57"/>
+        <w:rPr>
+          <w:rFonts w:cstheme="minorHAnsi" w:hint="eastAsia"/>
+        </w:rPr>
+      </w:pPr>
+      <w:r>
+        <w:rPr>
+          <w:rFonts w:cstheme="minorHAnsi" w:hint="eastAsia"/>
+        </w:rPr>
+        <w:t>And the emulator can be simplified to</w:t>
+      </w:r>
+      <w:r>
+        <w:rPr>
+          <w:rFonts w:cstheme="minorHAnsi"/>
+        </w:rPr>
+        <w:t>:</w:t>
       </w:r>
     </w:p>
     <w:p>
       <w:pPr>
+        <w:spacing w:beforeLines="50" w:before="156" w:afterLines="100" w:after="312"/>
+        <w:ind w:leftChars="337" w:left="708" w:rightChars="-27" w:right="-57"/>
+        <w:rPr>
+          <w:rFonts w:cstheme="minorHAnsi"/>
+        </w:rPr>
+      </w:pPr>
+      <m:oMath>
+        <m:r>
+          <m:rPr>
+            <m:sty m:val="p"/>
+          </m:rPr>
+          <w:rPr>
+            <w:rFonts w:ascii="Cambria Math" w:hAnsi="Cambria Math" w:cstheme="minorHAnsi"/>
+          </w:rPr>
+          <m:t>r</m:t>
+        </m:r>
+        <m:d>
+          <m:dPr>
+            <m:ctrlPr>
+              <w:rPr>
+                <w:rFonts w:ascii="Cambria Math" w:hAnsi="Cambria Math" w:cstheme="minorHAnsi"/>
+              </w:rPr>
+            </m:ctrlPr>
+          </m:dPr>
+          <m:e>
+            <m:r>
+              <m:rPr>
+                <m:sty m:val="p"/>
+              </m:rPr>
+              <w:rPr>
+                <w:rFonts w:ascii="Cambria Math" w:hAnsi="Cambria Math" w:cstheme="minorHAnsi"/>
+              </w:rPr>
+              <m:t>n</m:t>
+            </m:r>
+          </m:e>
+        </m:d>
+        <m:r>
+          <m:rPr>
+            <m:sty m:val="p"/>
+          </m:rPr>
+          <w:rPr>
+            <w:rFonts w:ascii="Cambria Math" w:hAnsi="Cambria Math" w:cstheme="minorHAnsi"/>
+          </w:rPr>
+          <m:t>=s</m:t>
+        </m:r>
+        <m:d>
+          <m:dPr>
+            <m:ctrlPr>
+              <w:rPr>
+                <w:rFonts w:ascii="Cambria Math" w:hAnsi="Cambria Math" w:cstheme="minorHAnsi"/>
+              </w:rPr>
+            </m:ctrlPr>
+          </m:dPr>
+          <m:e>
+            <m:r>
+              <m:rPr>
+                <m:sty m:val="p"/>
+              </m:rPr>
+              <w:rPr>
+                <w:rFonts w:ascii="Cambria Math" w:hAnsi="Cambria Math" w:cstheme="minorHAnsi"/>
+              </w:rPr>
+              <m:t>n</m:t>
+            </m:r>
+          </m:e>
+        </m:d>
+        <m:r>
+          <m:rPr>
+            <m:sty m:val="p"/>
+          </m:rPr>
+          <w:rPr>
+            <w:rFonts w:ascii="Cambria Math" w:hAnsi="Cambria Math" w:cstheme="minorHAnsi"/>
+          </w:rPr>
+          <m:t>*h</m:t>
+        </m:r>
+        <m:d>
+          <m:dPr>
+            <m:ctrlPr>
+              <w:rPr>
+                <w:rFonts w:ascii="Cambria Math" w:hAnsi="Cambria Math" w:cstheme="minorHAnsi"/>
+              </w:rPr>
+            </m:ctrlPr>
+          </m:dPr>
+          <m:e>
+            <m:r>
+              <m:rPr>
+                <m:sty m:val="p"/>
+              </m:rPr>
+              <w:rPr>
+                <w:rFonts w:ascii="Cambria Math" w:hAnsi="Cambria Math" w:cstheme="minorHAnsi"/>
+              </w:rPr>
+              <m:t>n</m:t>
+            </m:r>
+          </m:e>
+        </m:d>
+        <m:r>
+          <m:rPr>
+            <m:sty m:val="p"/>
+          </m:rPr>
+          <w:rPr>
+            <w:rFonts w:ascii="Cambria Math" w:hAnsi="Cambria Math" w:cstheme="minorHAnsi"/>
+          </w:rPr>
+          <m:t>+awgn(n</m:t>
+        </m:r>
+        <m:r>
+          <m:rPr>
+            <m:sty m:val="p"/>
+          </m:rPr>
+          <w:rPr>
+            <w:rFonts w:ascii="Cambria Math" w:hAnsi="Cambria Math" w:cstheme="minorHAnsi"/>
+          </w:rPr>
+          <m:t>)</m:t>
+        </m:r>
+      </m:oMath>
+      <w:r>
+        <w:rPr>
+          <w:rFonts w:cstheme="minorHAnsi" w:hint="eastAsia"/>
+        </w:rPr>
+        <w:t xml:space="preserve">                                    </w:t>
+      </w:r>
+      <w:r>
+        <w:rPr>
+          <w:rFonts w:cstheme="minorHAnsi"/>
+        </w:rPr>
+        <w:t xml:space="preserve">  </w:t>
+      </w:r>
+      <w:r>
+        <w:rPr>
+          <w:rFonts w:cstheme="minorHAnsi" w:hint="eastAsia"/>
+        </w:rPr>
+        <w:t xml:space="preserve"> </w:t>
+      </w:r>
+      <w:r>
+        <w:rPr>
+          <w:rFonts w:cstheme="minorHAnsi"/>
+        </w:rPr>
+        <w:t xml:space="preserve"> </w:t>
+      </w:r>
+      <w:r>
+        <w:rPr>
+          <w:rFonts w:cstheme="minorHAnsi" w:hint="eastAsia"/>
+        </w:rPr>
+        <w:t>(4)</w:t>
+      </w:r>
+    </w:p>
+    <w:p>
+      <w:pPr>
+        <w:spacing w:beforeLines="50" w:before="156" w:afterLines="100" w:after="312"/>
         <w:ind w:rightChars="-27" w:right="-57"/>
         <w:rPr>
           <w:rFonts w:cstheme="minorHAnsi"/>
@@ -998,12 +1495,267 @@
         <w:rPr>
           <w:rFonts w:cstheme="minorHAnsi"/>
         </w:rPr>
-        <w:t>θ</w:t>
-      </w:r>
-      <w:r>
-        <w:rPr>
-          <w:rFonts w:cstheme="minorHAnsi"/>
-          <w:vertAlign w:val="subscript"/>
+        <w:t xml:space="preserve">where </w:t>
+      </w:r>
+      <m:oMath>
+        <m:r>
+          <m:rPr>
+            <m:sty m:val="p"/>
+          </m:rPr>
+          <w:rPr>
+            <w:rFonts w:ascii="Cambria Math" w:hAnsi="Cambria Math" w:cstheme="minorHAnsi"/>
+          </w:rPr>
+          <m:t>h(n)</m:t>
+        </m:r>
+      </m:oMath>
+      <w:r>
+        <w:rPr>
+          <w:rFonts w:cstheme="minorHAnsi" w:hint="eastAsia"/>
+        </w:rPr>
+        <w:t xml:space="preserve"> is </w:t>
+      </w:r>
+      <w:r>
+        <w:rPr>
+          <w:rFonts w:cstheme="minorHAnsi"/>
+        </w:rPr>
+        <w:t xml:space="preserve">the </w:t>
+      </w:r>
+      <w:r>
+        <w:rPr>
+          <w:rFonts w:cstheme="minorHAnsi" w:hint="eastAsia"/>
+        </w:rPr>
+        <w:t>time variant</w:t>
+      </w:r>
+      <w:r>
+        <w:rPr>
+          <w:rFonts w:cstheme="minorHAnsi"/>
+        </w:rPr>
+        <w:t xml:space="preserve"> impulse response</w:t>
+      </w:r>
+      <w:r>
+        <w:rPr>
+          <w:rFonts w:cstheme="minorHAnsi"/>
+        </w:rPr>
+        <w:t xml:space="preserve"> whose length is </w:t>
+      </w:r>
+      <w:r>
+        <w:rPr>
+          <w:rFonts w:ascii="Times New Roman" w:hAnsi="Times New Roman" w:cs="Times New Roman"/>
+        </w:rPr>
+        <w:t>N</w:t>
+      </w:r>
+      <w:r>
+        <w:rPr>
+          <w:rFonts w:cstheme="minorHAnsi" w:hint="eastAsia"/>
+        </w:rPr>
+        <w:t>.</w:t>
+      </w:r>
+    </w:p>
+    <w:p>
+      <w:pPr>
+        <w:ind w:rightChars="-27" w:right="-57"/>
+        <w:rPr>
+          <w:rFonts w:cstheme="minorHAnsi"/>
+        </w:rPr>
+      </w:pPr>
+      <w:r>
+        <w:rPr>
+          <w:rFonts w:cstheme="minorHAnsi"/>
+        </w:rPr>
+        <w:t xml:space="preserve">The data flow diagram is </w:t>
+      </w:r>
+      <w:r>
+        <w:rPr>
+          <w:rFonts w:cstheme="minorHAnsi"/>
+        </w:rPr>
+        <w:t>shown in the following figure</w:t>
+      </w:r>
+      <w:r>
+        <w:rPr>
+          <w:rFonts w:cstheme="minorHAnsi"/>
+        </w:rPr>
+        <w:t>:</w:t>
+      </w:r>
+    </w:p>
+    <w:p>
+      <w:pPr>
+        <w:ind w:leftChars="-810" w:left="-1701" w:rightChars="-837" w:right="-1758"/>
+        <w:jc w:val="center"/>
+        <w:rPr>
+          <w:rFonts w:cstheme="minorHAnsi"/>
+        </w:rPr>
+      </w:pPr>
+      <w:r>
+        <w:object w:dxaOrig="4500" w:dyaOrig="1740">
+          <v:shape id="_x0000_i1025" type="#_x0000_t75" style="width:225pt;height:87pt" o:ole="">
+            <v:imagedata r:id="rId13" o:title=""/>
+          </v:shape>
+          <o:OLEObject Type="Embed" ProgID="Visio.Drawing.15" ShapeID="_x0000_i1025" DrawAspect="Content" ObjectID="_1527088679" r:id="rId14"/>
+        </w:object>
+      </w:r>
+    </w:p>
+    <w:p>
+      <w:pPr>
+        <w:spacing w:afterLines="100" w:after="312"/>
+        <w:ind w:rightChars="40" w:right="84"/>
+        <w:jc w:val="center"/>
+        <w:rPr>
+          <w:rFonts w:cstheme="minorHAnsi"/>
+        </w:rPr>
+      </w:pPr>
+      <w:r>
+        <w:rPr>
+          <w:rFonts w:cstheme="minorHAnsi"/>
+        </w:rPr>
+        <w:t xml:space="preserve">Figure (2)  </w:t>
+      </w:r>
+      <w:r>
+        <w:rPr>
+          <w:rFonts w:cstheme="minorHAnsi"/>
+        </w:rPr>
+        <w:t>Signal Flow</w:t>
+      </w:r>
+      <w:r>
+        <w:rPr>
+          <w:rFonts w:cstheme="minorHAnsi" w:hint="eastAsia"/>
+        </w:rPr>
+        <w:t xml:space="preserve"> Diagram</w:t>
+      </w:r>
+    </w:p>
+    <w:p>
+      <w:pPr>
+        <w:ind w:rightChars="40" w:right="84"/>
+        <w:rPr>
+          <w:rFonts w:cstheme="minorHAnsi"/>
+        </w:rPr>
+      </w:pPr>
+      <w:r>
+        <w:rPr>
+          <w:rFonts w:cstheme="minorHAnsi"/>
+        </w:rPr>
+        <w:t>Uniform random numbers are generated by the following equation:</w:t>
+      </w:r>
+    </w:p>
+    <w:p>
+      <w:pPr>
+        <w:spacing w:beforeLines="50" w:before="156" w:afterLines="50" w:after="156"/>
+        <w:ind w:leftChars="337" w:left="708" w:rightChars="40" w:right="84"/>
+        <w:rPr>
+          <w:rFonts w:cstheme="minorHAnsi"/>
+        </w:rPr>
+      </w:pPr>
+      <m:oMath>
+        <m:r>
+          <m:rPr>
+            <m:sty m:val="p"/>
+          </m:rPr>
+          <w:rPr>
+            <w:rFonts w:ascii="Cambria Math" w:hAnsi="Cambria Math" w:cstheme="minorHAnsi"/>
+          </w:rPr>
+          <m:t>u</m:t>
+        </m:r>
+        <m:d>
+          <m:dPr>
+            <m:ctrlPr>
+              <w:rPr>
+                <w:rFonts w:ascii="Cambria Math" w:hAnsi="Cambria Math" w:cstheme="minorHAnsi"/>
+              </w:rPr>
+            </m:ctrlPr>
+          </m:dPr>
+          <m:e>
+            <m:r>
+              <m:rPr>
+                <m:sty m:val="p"/>
+              </m:rPr>
+              <w:rPr>
+                <w:rFonts w:ascii="Cambria Math" w:hAnsi="Cambria Math" w:cstheme="minorHAnsi"/>
+              </w:rPr>
+              <m:t>k+1</m:t>
+            </m:r>
+          </m:e>
+        </m:d>
+        <m:r>
+          <m:rPr>
+            <m:sty m:val="p"/>
+          </m:rPr>
+          <w:rPr>
+            <w:rFonts w:ascii="Cambria Math" w:hAnsi="Cambria Math" w:cstheme="minorHAnsi"/>
+          </w:rPr>
+          <m:t>=[g∙u(k)]</m:t>
+        </m:r>
+        <m:r>
+          <w:rPr>
+            <w:rFonts w:ascii="Cambria Math" w:hAnsi="Cambria Math" w:cstheme="minorHAnsi"/>
+          </w:rPr>
+          <m:t xml:space="preserve"> mod n</m:t>
+        </m:r>
+      </m:oMath>
+      <w:r>
+        <w:rPr>
+          <w:rFonts w:cstheme="minorHAnsi"/>
+        </w:rPr>
+        <w:t xml:space="preserve">          </w:t>
+      </w:r>
+      <w:r>
+        <w:rPr>
+          <w:rFonts w:cstheme="minorHAnsi"/>
+        </w:rPr>
+        <w:t xml:space="preserve">           </w:t>
+      </w:r>
+      <w:r>
+        <w:rPr>
+          <w:rFonts w:cstheme="minorHAnsi"/>
+        </w:rPr>
+        <w:t xml:space="preserve">                       </w:t>
+      </w:r>
+      <w:r>
+        <w:rPr>
+          <w:rFonts w:cstheme="minorHAnsi"/>
+        </w:rPr>
+        <w:t>(</w:t>
+      </w:r>
+      <w:r>
+        <w:rPr>
+          <w:rFonts w:cstheme="minorHAnsi"/>
+        </w:rPr>
+        <w:t>5</w:t>
+      </w:r>
+      <w:r>
+        <w:rPr>
+          <w:rFonts w:cstheme="minorHAnsi"/>
+        </w:rPr>
+        <w:t>)</w:t>
+      </w:r>
+    </w:p>
+    <w:p>
+      <w:pPr>
+        <w:rPr>
+          <w:rFonts w:cstheme="minorHAnsi"/>
+        </w:rPr>
+      </w:pPr>
+      <w:r>
+        <w:rPr>
+          <w:rFonts w:cstheme="minorHAnsi"/>
+        </w:rPr>
+        <w:lastRenderedPageBreak/>
+        <w:t>Where</w:t>
+      </w:r>
+      <w:r>
+        <w:rPr>
+          <w:rFonts w:cstheme="minorHAnsi"/>
+        </w:rPr>
+        <w:t>，</w:t>
+      </w:r>
+      <w:r>
+        <w:rPr>
+          <w:rFonts w:cstheme="minorHAnsi"/>
+        </w:rPr>
+        <w:t>u is random numbers; n is a primer in format of 2</w:t>
+      </w:r>
+      <w:r>
+        <w:rPr>
+          <w:rFonts w:cstheme="minorHAnsi"/>
+          <w:vertAlign w:val="superscript"/>
         </w:rPr>
         <w:t>k</w:t>
       </w:r>
@@ -1011,8 +1763,55 @@
         <w:rPr>
           <w:rFonts w:cstheme="minorHAnsi"/>
         </w:rPr>
-        <w:t>[n]</w:t>
-      </w:r>
+        <w:t xml:space="preserve"> + 1; g is the minimum Primitive root modulo n; the initial value of u(0) and n should be </w:t>
+      </w:r>
+      <w:r>
+        <w:rPr>
+          <w:rFonts w:cstheme="minorHAnsi"/>
+          <w:color w:val="252525"/>
+          <w:szCs w:val="21"/>
+          <w:shd w:val="clear" w:color="auto" w:fill="FFFFFF"/>
+        </w:rPr>
+        <w:t>relatively prime</w:t>
+      </w:r>
+      <w:r>
+        <w:rPr>
+          <w:rFonts w:cstheme="minorHAnsi"/>
+        </w:rPr>
+        <w:t>. For example, n = 2</w:t>
+      </w:r>
+      <w:r>
+        <w:rPr>
+          <w:rFonts w:cstheme="minorHAnsi"/>
+          <w:vertAlign w:val="superscript"/>
+        </w:rPr>
+        <w:t>16</w:t>
+      </w:r>
+      <w:r>
+        <w:rPr>
+          <w:rFonts w:cstheme="minorHAnsi"/>
+        </w:rPr>
+        <w:t xml:space="preserve"> +1 = 65537, g = 75 and u(0) = 4.</w:t>
+      </w:r>
+    </w:p>
+    <w:p>
+      <w:pPr>
+        <w:ind w:rightChars="40" w:right="84"/>
+        <w:rPr>
+          <w:rFonts w:cstheme="minorHAnsi"/>
+        </w:rPr>
+      </w:pPr>
+      <m:oMath>
+        <m:r>
+          <m:rPr>
+            <m:sty m:val="p"/>
+          </m:rPr>
+          <w:rPr>
+            <w:rFonts w:ascii="Cambria Math" w:hAnsi="Cambria Math" w:cstheme="minorHAnsi"/>
+          </w:rPr>
+          <m:t>θ</m:t>
+        </m:r>
+      </m:oMath>
       <w:r>
         <w:rPr>
           <w:rFonts w:cstheme="minorHAnsi"/>
@@ -1024,251 +1823,6 @@
           <w:rFonts w:cstheme="minorHAnsi"/>
         </w:rPr>
         <w:t xml:space="preserve"> </w:t>
-      </w:r>
-      <w:r>
-        <w:rPr>
-          <w:rFonts w:cstheme="minorHAnsi"/>
-        </w:rPr>
-        <w:t>α</w:t>
-      </w:r>
-      <w:r>
-        <w:rPr>
-          <w:rFonts w:cstheme="minorHAnsi"/>
-          <w:vertAlign w:val="subscript"/>
-        </w:rPr>
-        <w:t>k,m</w:t>
-      </w:r>
-      <w:r>
-        <w:rPr>
-          <w:rFonts w:cstheme="minorHAnsi"/>
-        </w:rPr>
-        <w:t>[n],</w:t>
-      </w:r>
-      <w:r>
-        <w:rPr>
-          <w:rFonts w:cstheme="minorHAnsi"/>
-        </w:rPr>
-        <w:t xml:space="preserve"> </w:t>
-      </w:r>
-      <w:r>
-        <w:rPr>
-          <w:rFonts w:cstheme="minorHAnsi"/>
-        </w:rPr>
-        <w:t>β</w:t>
-      </w:r>
-      <w:r>
-        <w:rPr>
-          <w:rFonts w:cstheme="minorHAnsi"/>
-          <w:vertAlign w:val="subscript"/>
-        </w:rPr>
-        <w:t>k,m</w:t>
-      </w:r>
-      <w:r>
-        <w:rPr>
-          <w:rFonts w:cstheme="minorHAnsi"/>
-        </w:rPr>
-        <w:t>[n],</w:t>
-      </w:r>
-      <w:r>
-        <w:rPr>
-          <w:rFonts w:cstheme="minorHAnsi"/>
-        </w:rPr>
-        <w:t xml:space="preserve"> U[n] and </w:t>
-      </w:r>
-      <w:r>
-        <w:rPr>
-          <w:rFonts w:cstheme="minorHAnsi"/>
-        </w:rPr>
-        <w:t>V[n]</w:t>
-      </w:r>
-      <w:r>
-        <w:rPr>
-          <w:rFonts w:cstheme="minorHAnsi"/>
-        </w:rPr>
-        <w:t xml:space="preserve">, </w:t>
-      </w:r>
-      <w:r>
-        <w:rPr>
-          <w:rFonts w:cstheme="minorHAnsi"/>
-        </w:rPr>
-        <w:t>(</w:t>
-      </w:r>
-      <w:r>
-        <w:rPr>
-          <w:rFonts w:cstheme="minorHAnsi"/>
-        </w:rPr>
-        <w:t>k=1,2,…,K, m=1,2,…,M</w:t>
-      </w:r>
-      <w:r>
-        <w:rPr>
-          <w:rFonts w:cstheme="minorHAnsi"/>
-        </w:rPr>
-        <w:t>)</w:t>
-      </w:r>
-      <w:r>
-        <w:rPr>
-          <w:rFonts w:cstheme="minorHAnsi"/>
-        </w:rPr>
-        <w:t xml:space="preserve"> are </w:t>
-      </w:r>
-      <w:r>
-        <w:rPr>
-          <w:rFonts w:cstheme="minorHAnsi"/>
-        </w:rPr>
-        <w:t xml:space="preserve">independent </w:t>
-      </w:r>
-      <w:r>
-        <w:rPr>
-          <w:rFonts w:cstheme="minorHAnsi"/>
-        </w:rPr>
-        <w:t>random</w:t>
-      </w:r>
-      <w:r>
-        <w:rPr>
-          <w:rFonts w:cstheme="minorHAnsi"/>
-        </w:rPr>
-        <w:t xml:space="preserve"> </w:t>
-      </w:r>
-      <w:r>
-        <w:rPr>
-          <w:rFonts w:cstheme="minorHAnsi"/>
-        </w:rPr>
-        <w:t>variables</w:t>
-      </w:r>
-      <w:r>
-        <w:rPr>
-          <w:rFonts w:cstheme="minorHAnsi"/>
-        </w:rPr>
-        <w:t xml:space="preserve"> following the </w:t>
-      </w:r>
-      <w:r>
-        <w:rPr>
-          <w:rFonts w:cstheme="minorHAnsi"/>
-        </w:rPr>
-        <w:t>Uniform</w:t>
-      </w:r>
-      <w:r>
-        <w:rPr>
-          <w:rFonts w:cstheme="minorHAnsi"/>
-        </w:rPr>
-        <w:t xml:space="preserve"> distribution.</w:t>
-      </w:r>
-      <w:r>
-        <w:rPr>
-          <w:rFonts w:cstheme="minorHAnsi"/>
-        </w:rPr>
-        <w:t xml:space="preserve">  </w:t>
-      </w:r>
-      <w:r>
-        <w:rPr>
-          <w:rFonts w:cstheme="minorHAnsi"/>
-        </w:rPr>
-        <w:t>θ</w:t>
-      </w:r>
-      <w:r>
-        <w:rPr>
-          <w:rFonts w:cstheme="minorHAnsi"/>
-          <w:vertAlign w:val="subscript"/>
-        </w:rPr>
-        <w:t>k</w:t>
-      </w:r>
-      <w:r>
-        <w:rPr>
-          <w:rFonts w:cstheme="minorHAnsi"/>
-        </w:rPr>
-        <w:t>[n],</w:t>
-      </w:r>
-      <w:r>
-        <w:rPr>
-          <w:rFonts w:cstheme="minorHAnsi"/>
-        </w:rPr>
-        <w:t xml:space="preserve"> </w:t>
-      </w:r>
-      <w:r>
-        <w:rPr>
-          <w:rFonts w:cstheme="minorHAnsi"/>
-        </w:rPr>
-        <w:t>α</w:t>
-      </w:r>
-      <w:r>
-        <w:rPr>
-          <w:rFonts w:cstheme="minorHAnsi"/>
-          <w:vertAlign w:val="subscript"/>
-        </w:rPr>
-        <w:t>k,m</w:t>
-      </w:r>
-      <w:r>
-        <w:rPr>
-          <w:rFonts w:cstheme="minorHAnsi"/>
-        </w:rPr>
-        <w:t>[n] and</w:t>
-      </w:r>
-      <w:r>
-        <w:rPr>
-          <w:rFonts w:cstheme="minorHAnsi"/>
-        </w:rPr>
-        <w:t xml:space="preserve"> </w:t>
-      </w:r>
-      <w:r>
-        <w:rPr>
-          <w:rFonts w:cstheme="minorHAnsi"/>
-        </w:rPr>
-        <w:t>β</w:t>
-      </w:r>
-      <w:r>
-        <w:rPr>
-          <w:rFonts w:cstheme="minorHAnsi"/>
-          <w:vertAlign w:val="subscript"/>
-        </w:rPr>
-        <w:t>k,m</w:t>
-      </w:r>
-      <w:r>
-        <w:rPr>
-          <w:rFonts w:cstheme="minorHAnsi"/>
-        </w:rPr>
-        <w:t>[n] are uniformly</w:t>
-      </w:r>
-      <w:r>
-        <w:rPr>
-          <w:rFonts w:cstheme="minorHAnsi"/>
-        </w:rPr>
-        <w:t xml:space="preserve"> distributed over</w:t>
-      </w:r>
-      <w:r>
-        <w:rPr>
-          <w:rFonts w:cstheme="minorHAnsi"/>
-        </w:rPr>
-        <w:t xml:space="preserve"> </w:t>
-      </w:r>
-      <w:r>
-        <w:rPr>
-          <w:rFonts w:cstheme="minorHAnsi"/>
-        </w:rPr>
-        <w:t>[0, 2</w:t>
-      </w:r>
-      <w:r>
-        <w:rPr>
-          <w:rFonts w:eastAsia="宋体" w:cstheme="minorHAnsi"/>
-        </w:rPr>
-        <w:t>π</w:t>
-      </w:r>
-      <w:r>
-        <w:rPr>
-          <w:rFonts w:cstheme="minorHAnsi"/>
-        </w:rPr>
-        <w:t xml:space="preserve">), </w:t>
-      </w:r>
-      <w:r>
-        <w:rPr>
-          <w:rFonts w:cstheme="minorHAnsi"/>
-        </w:rPr>
-        <w:t>while</w:t>
-      </w:r>
-      <w:r>
-        <w:rPr>
-          <w:rFonts w:cstheme="minorHAnsi"/>
-        </w:rPr>
-        <w:t xml:space="preserve"> U[n] and V[n] are over [0, 1). </w:t>
       </w:r>
       <m:oMath>
         <m:sSub>
@@ -1276,6 +1830,246 @@
             <m:ctrlPr>
               <w:rPr>
                 <w:rFonts w:ascii="Cambria Math" w:hAnsi="Cambria Math" w:cstheme="minorHAnsi"/>
+              </w:rPr>
+            </m:ctrlPr>
+          </m:sSubPr>
+          <m:e>
+            <m:r>
+              <w:rPr>
+                <w:rFonts w:ascii="Cambria Math" w:hAnsi="Cambria Math" w:cstheme="minorHAnsi"/>
+              </w:rPr>
+              <m:t>α</m:t>
+            </m:r>
+          </m:e>
+          <m:sub>
+            <m:r>
+              <w:rPr>
+                <w:rFonts w:ascii="Cambria Math" w:hAnsi="Cambria Math" w:cstheme="minorHAnsi"/>
+              </w:rPr>
+              <m:t>m</m:t>
+            </m:r>
+          </m:sub>
+        </m:sSub>
+      </m:oMath>
+      <w:r>
+        <w:rPr>
+          <w:rFonts w:cstheme="minorHAnsi"/>
+        </w:rPr>
+        <w:t xml:space="preserve"> and</w:t>
+      </w:r>
+      <w:r>
+        <w:rPr>
+          <w:rFonts w:cstheme="minorHAnsi"/>
+        </w:rPr>
+        <w:t xml:space="preserve"> </w:t>
+      </w:r>
+      <m:oMath>
+        <m:sSub>
+          <m:sSubPr>
+            <m:ctrlPr>
+              <w:rPr>
+                <w:rFonts w:ascii="Cambria Math" w:hAnsi="Cambria Math" w:cstheme="minorHAnsi"/>
+              </w:rPr>
+            </m:ctrlPr>
+          </m:sSubPr>
+          <m:e>
+            <m:r>
+              <w:rPr>
+                <w:rFonts w:ascii="Cambria Math" w:hAnsi="Cambria Math" w:cstheme="minorHAnsi"/>
+              </w:rPr>
+              <m:t>β</m:t>
+            </m:r>
+          </m:e>
+          <m:sub>
+            <m:r>
+              <w:rPr>
+                <w:rFonts w:ascii="Cambria Math" w:hAnsi="Cambria Math" w:cstheme="minorHAnsi"/>
+              </w:rPr>
+              <m:t>m</m:t>
+            </m:r>
+          </m:sub>
+        </m:sSub>
+      </m:oMath>
+      <w:r>
+        <w:rPr>
+          <w:rFonts w:cstheme="minorHAnsi"/>
+        </w:rPr>
+        <w:t xml:space="preserve"> </w:t>
+      </w:r>
+      <w:r>
+        <w:rPr>
+          <w:rFonts w:cstheme="minorHAnsi"/>
+        </w:rPr>
+        <w:t>is</w:t>
+      </w:r>
+      <w:r>
+        <w:rPr>
+          <w:rFonts w:cstheme="minorHAnsi"/>
+        </w:rPr>
+        <w:t xml:space="preserve"> computed by selecting the initial values respectively </w:t>
+      </w:r>
+      <w:r>
+        <w:rPr>
+          <w:rFonts w:cstheme="minorHAnsi"/>
+        </w:rPr>
+        <w:t>then</w:t>
+      </w:r>
+      <w:r>
+        <w:rPr>
+          <w:rFonts w:cstheme="minorHAnsi"/>
+        </w:rPr>
+        <w:t xml:space="preserve"> </w:t>
+      </w:r>
+      <w:r>
+        <w:rPr>
+          <w:rFonts w:cstheme="minorHAnsi"/>
+        </w:rPr>
+        <w:t>recurrence</w:t>
+      </w:r>
+      <w:r>
+        <w:rPr>
+          <w:rFonts w:cstheme="minorHAnsi"/>
+        </w:rPr>
+        <w:t xml:space="preserve"> </w:t>
+      </w:r>
+      <w:r>
+        <w:rPr>
+          <w:rFonts w:cstheme="minorHAnsi"/>
+        </w:rPr>
+        <w:t>by</w:t>
+      </w:r>
+      <w:r>
+        <w:rPr>
+          <w:rFonts w:cstheme="minorHAnsi"/>
+        </w:rPr>
+        <w:t xml:space="preserve"> </w:t>
+      </w:r>
+      <w:r>
+        <w:rPr>
+          <w:rFonts w:cstheme="minorHAnsi"/>
+        </w:rPr>
+        <w:t>E</w:t>
+      </w:r>
+      <w:r>
+        <w:rPr>
+          <w:rFonts w:cstheme="minorHAnsi"/>
+        </w:rPr>
+        <w:t>quation (</w:t>
+      </w:r>
+      <w:r>
+        <w:rPr>
+          <w:rFonts w:cstheme="minorHAnsi"/>
+        </w:rPr>
+        <w:t>5</w:t>
+      </w:r>
+      <w:r>
+        <w:rPr>
+          <w:rFonts w:cstheme="minorHAnsi"/>
+        </w:rPr>
+        <w:t>).</w:t>
+      </w:r>
+      <w:r>
+        <w:rPr>
+          <w:rFonts w:cstheme="minorHAnsi"/>
+        </w:rPr>
+        <w:t xml:space="preserve"> They also must be scaled to their range respectively.</w:t>
+      </w:r>
+    </w:p>
+    <w:p>
+      <w:pPr>
+        <w:ind w:rightChars="40" w:right="84"/>
+        <w:rPr>
+          <w:rFonts w:cstheme="minorHAnsi"/>
+        </w:rPr>
+      </w:pPr>
+      <m:oMath>
+        <m:r>
+          <m:rPr>
+            <m:sty m:val="p"/>
+          </m:rPr>
+          <w:rPr>
+            <w:rFonts w:ascii="Cambria Math" w:hAnsi="Cambria Math" w:cstheme="minorHAnsi"/>
+          </w:rPr>
+          <m:t>awgn(n</m:t>
+        </m:r>
+        <m:r>
+          <m:rPr>
+            <m:sty m:val="p"/>
+          </m:rPr>
+          <w:rPr>
+            <w:rFonts w:ascii="Cambria Math" w:hAnsi="Cambria Math" w:cstheme="minorHAnsi"/>
+          </w:rPr>
+          <m:t>)</m:t>
+        </m:r>
+      </m:oMath>
+      <w:r>
+        <w:rPr>
+          <w:rFonts w:cstheme="minorHAnsi" w:hint="eastAsia"/>
+        </w:rPr>
+        <w:t xml:space="preserve"> </w:t>
+      </w:r>
+      <w:r>
+        <w:rPr>
+          <w:rFonts w:cstheme="minorHAnsi"/>
+        </w:rPr>
+        <w:t>is</w:t>
+      </w:r>
+      <w:r>
+        <w:rPr>
+          <w:rFonts w:cstheme="minorHAnsi"/>
+        </w:rPr>
+        <w:t xml:space="preserve"> generated by the following Equation (6) or Equation (7):</w:t>
+      </w:r>
+    </w:p>
+    <w:p>
+      <w:pPr>
+        <w:ind w:leftChars="337" w:left="708" w:rightChars="40" w:right="84"/>
+        <w:rPr>
+          <w:rFonts w:cstheme="minorHAnsi"/>
+        </w:rPr>
+      </w:pPr>
+      <m:oMath>
+        <m:r>
+          <m:rPr>
+            <m:sty m:val="p"/>
+          </m:rPr>
+          <w:rPr>
+            <w:rFonts w:ascii="Cambria Math" w:hAnsi="Cambria Math" w:cstheme="minorHAnsi"/>
+          </w:rPr>
+          <m:t>awgn</m:t>
+        </m:r>
+        <m:d>
+          <m:dPr>
+            <m:ctrlPr>
+              <w:rPr>
+                <w:rFonts w:ascii="Cambria Math" w:hAnsi="Cambria Math" w:cstheme="minorHAnsi"/>
+              </w:rPr>
+            </m:ctrlPr>
+          </m:dPr>
+          <m:e>
+            <m:r>
+              <m:rPr>
+                <m:sty m:val="p"/>
+              </m:rPr>
+              <w:rPr>
+                <w:rFonts w:ascii="Cambria Math" w:hAnsi="Cambria Math" w:cstheme="minorHAnsi"/>
+              </w:rPr>
+              <m:t>n</m:t>
+            </m:r>
+          </m:e>
+        </m:d>
+        <m:r>
+          <w:rPr>
+            <w:rFonts w:ascii="Cambria Math" w:hAnsi="Cambria Math" w:cstheme="minorHAnsi"/>
+          </w:rPr>
+          <m:t>=</m:t>
+        </m:r>
+        <m:sSub>
+          <m:sSubPr>
+            <m:ctrlPr>
+              <w:rPr>
+                <w:rFonts w:ascii="Cambria Math" w:hAnsi="Cambria Math" w:cstheme="minorHAnsi"/>
+                <w:i/>
               </w:rPr>
             </m:ctrlPr>
           </m:sSubPr>
@@ -1296,233 +2090,333 @@
             </m:r>
           </m:sub>
         </m:sSub>
+        <m:rad>
+          <m:radPr>
+            <m:degHide m:val="1"/>
+            <m:ctrlPr>
+              <w:rPr>
+                <w:rFonts w:ascii="Cambria Math" w:hAnsi="Cambria Math" w:cstheme="minorHAnsi"/>
+                <w:i/>
+              </w:rPr>
+            </m:ctrlPr>
+          </m:radPr>
+          <m:deg/>
+          <m:e>
+            <m:r>
+              <w:rPr>
+                <w:rFonts w:ascii="Cambria Math" w:hAnsi="Cambria Math" w:cstheme="minorHAnsi"/>
+              </w:rPr>
+              <m:t>-2lnu</m:t>
+            </m:r>
+            <m:r>
+              <w:rPr>
+                <w:rFonts w:ascii="Cambria Math" w:hAnsi="Cambria Math" w:cstheme="minorHAnsi"/>
+              </w:rPr>
+              <m:t>(n)</m:t>
+            </m:r>
+          </m:e>
+        </m:rad>
+        <m:func>
+          <m:funcPr>
+            <m:ctrlPr>
+              <w:rPr>
+                <w:rFonts w:ascii="Cambria Math" w:hAnsi="Cambria Math" w:cstheme="minorHAnsi"/>
+              </w:rPr>
+            </m:ctrlPr>
+          </m:funcPr>
+          <m:fName>
+            <m:r>
+              <m:rPr>
+                <m:sty m:val="p"/>
+              </m:rPr>
+              <w:rPr>
+                <w:rFonts w:ascii="Cambria Math" w:hAnsi="Cambria Math" w:cstheme="minorHAnsi"/>
+              </w:rPr>
+              <m:t>sin</m:t>
+            </m:r>
+          </m:fName>
+          <m:e>
+            <m:d>
+              <m:dPr>
+                <m:ctrlPr>
+                  <w:rPr>
+                    <w:rFonts w:ascii="Cambria Math" w:hAnsi="Cambria Math" w:cstheme="minorHAnsi"/>
+                    <w:i/>
+                  </w:rPr>
+                </m:ctrlPr>
+              </m:dPr>
+              <m:e>
+                <m:r>
+                  <w:rPr>
+                    <w:rFonts w:ascii="Cambria Math" w:hAnsi="Cambria Math" w:cstheme="minorHAnsi"/>
+                  </w:rPr>
+                  <m:t>2πv</m:t>
+                </m:r>
+                <m:r>
+                  <w:rPr>
+                    <w:rFonts w:ascii="Cambria Math" w:hAnsi="Cambria Math" w:cstheme="minorHAnsi"/>
+                  </w:rPr>
+                  <m:t>(n)</m:t>
+                </m:r>
+              </m:e>
+            </m:d>
+          </m:e>
+        </m:func>
       </m:oMath>
       <w:r>
         <w:rPr>
           <w:rFonts w:cstheme="minorHAnsi" w:hint="eastAsia"/>
         </w:rPr>
+        <w:t xml:space="preserve">     </w:t>
+      </w:r>
+      <w:r>
+        <w:rPr>
+          <w:rFonts w:cstheme="minorHAnsi" w:hint="eastAsia"/>
+        </w:rPr>
+        <w:t xml:space="preserve">          </w:t>
+      </w:r>
+      <w:r>
+        <w:rPr>
+          <w:rFonts w:cstheme="minorHAnsi" w:hint="eastAsia"/>
+        </w:rPr>
+        <w:t xml:space="preserve">              </w:t>
+      </w:r>
+      <w:r>
+        <w:rPr>
+          <w:rFonts w:cstheme="minorHAnsi"/>
+        </w:rPr>
+        <w:t xml:space="preserve">  </w:t>
+      </w:r>
+      <w:r>
+        <w:rPr>
+          <w:rFonts w:cstheme="minorHAnsi" w:hint="eastAsia"/>
+        </w:rPr>
         <w:t xml:space="preserve"> </w:t>
       </w:r>
       <w:r>
         <w:rPr>
           <w:rFonts w:cstheme="minorHAnsi"/>
         </w:rPr>
-        <w:t>is</w:t>
+        <w:t xml:space="preserve"> </w:t>
+      </w:r>
+      <w:r>
+        <w:rPr>
+          <w:rFonts w:cstheme="minorHAnsi" w:hint="eastAsia"/>
+        </w:rPr>
+        <w:t>(6)</w:t>
+      </w:r>
+    </w:p>
+    <w:p>
+      <w:pPr>
+        <w:ind w:leftChars="337" w:left="708" w:rightChars="40" w:right="84"/>
+        <w:rPr>
+          <w:rFonts w:cstheme="minorHAnsi"/>
+        </w:rPr>
+      </w:pPr>
+      <m:oMath>
+        <m:r>
+          <m:rPr>
+            <m:sty m:val="p"/>
+          </m:rPr>
+          <w:rPr>
+            <w:rFonts w:ascii="Cambria Math" w:hAnsi="Cambria Math" w:cstheme="minorHAnsi"/>
+          </w:rPr>
+          <m:t>awgn</m:t>
+        </m:r>
+        <m:d>
+          <m:dPr>
+            <m:ctrlPr>
+              <w:rPr>
+                <w:rFonts w:ascii="Cambria Math" w:hAnsi="Cambria Math" w:cstheme="minorHAnsi"/>
+              </w:rPr>
+            </m:ctrlPr>
+          </m:dPr>
+          <m:e>
+            <m:r>
+              <m:rPr>
+                <m:sty m:val="p"/>
+              </m:rPr>
+              <w:rPr>
+                <w:rFonts w:ascii="Cambria Math" w:hAnsi="Cambria Math" w:cstheme="minorHAnsi"/>
+              </w:rPr>
+              <m:t>n</m:t>
+            </m:r>
+          </m:e>
+        </m:d>
+        <m:r>
+          <w:rPr>
+            <w:rFonts w:ascii="Cambria Math" w:hAnsi="Cambria Math" w:cstheme="minorHAnsi"/>
+          </w:rPr>
+          <m:t>=</m:t>
+        </m:r>
+        <m:sSub>
+          <m:sSubPr>
+            <m:ctrlPr>
+              <w:rPr>
+                <w:rFonts w:ascii="Cambria Math" w:hAnsi="Cambria Math" w:cstheme="minorHAnsi"/>
+                <w:i/>
+              </w:rPr>
+            </m:ctrlPr>
+          </m:sSubPr>
+          <m:e>
+            <m:r>
+              <w:rPr>
+                <w:rFonts w:ascii="Cambria Math" w:hAnsi="Cambria Math" w:cstheme="minorHAnsi"/>
+              </w:rPr>
+              <m:t>A</m:t>
+            </m:r>
+          </m:e>
+          <m:sub>
+            <m:r>
+              <w:rPr>
+                <w:rFonts w:ascii="Cambria Math" w:hAnsi="Cambria Math" w:cstheme="minorHAnsi"/>
+              </w:rPr>
+              <m:t>N</m:t>
+            </m:r>
+          </m:sub>
+        </m:sSub>
+        <m:rad>
+          <m:radPr>
+            <m:degHide m:val="1"/>
+            <m:ctrlPr>
+              <w:rPr>
+                <w:rFonts w:ascii="Cambria Math" w:hAnsi="Cambria Math" w:cstheme="minorHAnsi"/>
+                <w:i/>
+              </w:rPr>
+            </m:ctrlPr>
+          </m:radPr>
+          <m:deg/>
+          <m:e>
+            <m:r>
+              <w:rPr>
+                <w:rFonts w:ascii="Cambria Math" w:hAnsi="Cambria Math" w:cstheme="minorHAnsi"/>
+              </w:rPr>
+              <m:t>-2lnu</m:t>
+            </m:r>
+            <m:r>
+              <w:rPr>
+                <w:rFonts w:ascii="Cambria Math" w:hAnsi="Cambria Math" w:cstheme="minorHAnsi"/>
+              </w:rPr>
+              <m:t>(n)</m:t>
+            </m:r>
+          </m:e>
+        </m:rad>
+        <m:func>
+          <m:funcPr>
+            <m:ctrlPr>
+              <w:rPr>
+                <w:rFonts w:ascii="Cambria Math" w:hAnsi="Cambria Math" w:cstheme="minorHAnsi"/>
+              </w:rPr>
+            </m:ctrlPr>
+          </m:funcPr>
+          <m:fName>
+            <m:r>
+              <m:rPr>
+                <m:sty m:val="p"/>
+              </m:rPr>
+              <w:rPr>
+                <w:rFonts w:ascii="Cambria Math" w:hAnsi="Cambria Math" w:cstheme="minorHAnsi"/>
+              </w:rPr>
+              <m:t>cos</m:t>
+            </m:r>
+          </m:fName>
+          <m:e>
+            <m:d>
+              <m:dPr>
+                <m:ctrlPr>
+                  <w:rPr>
+                    <w:rFonts w:ascii="Cambria Math" w:hAnsi="Cambria Math" w:cstheme="minorHAnsi"/>
+                    <w:i/>
+                  </w:rPr>
+                </m:ctrlPr>
+              </m:dPr>
+              <m:e>
+                <m:r>
+                  <w:rPr>
+                    <w:rFonts w:ascii="Cambria Math" w:hAnsi="Cambria Math" w:cstheme="minorHAnsi"/>
+                  </w:rPr>
+                  <m:t>2πv</m:t>
+                </m:r>
+                <m:r>
+                  <w:rPr>
+                    <w:rFonts w:ascii="Cambria Math" w:hAnsi="Cambria Math" w:cstheme="minorHAnsi"/>
+                  </w:rPr>
+                  <m:t>(n)</m:t>
+                </m:r>
+              </m:e>
+            </m:d>
+          </m:e>
+        </m:func>
+      </m:oMath>
+      <w:r>
+        <w:rPr>
+          <w:rFonts w:cstheme="minorHAnsi" w:hint="eastAsia"/>
+        </w:rPr>
+        <w:t xml:space="preserve">     </w:t>
+      </w:r>
+      <w:r>
+        <w:rPr>
+          <w:rFonts w:cstheme="minorHAnsi" w:hint="eastAsia"/>
+        </w:rPr>
+        <w:t xml:space="preserve">                   </w:t>
+      </w:r>
+      <w:r>
+        <w:rPr>
+          <w:rFonts w:cstheme="minorHAnsi" w:hint="eastAsia"/>
+        </w:rPr>
+        <w:t xml:space="preserve">     </w:t>
+      </w:r>
+      <w:r>
+        <w:rPr>
+          <w:rFonts w:cstheme="minorHAnsi"/>
+        </w:rPr>
+        <w:t xml:space="preserve">  </w:t>
+      </w:r>
+      <w:r>
+        <w:rPr>
+          <w:rFonts w:cstheme="minorHAnsi" w:hint="eastAsia"/>
+        </w:rPr>
+        <w:t xml:space="preserve"> </w:t>
+      </w:r>
+      <w:r>
+        <w:rPr>
+          <w:rFonts w:cstheme="minorHAnsi"/>
+        </w:rPr>
+        <w:t xml:space="preserve"> </w:t>
+      </w:r>
+      <w:r>
+        <w:rPr>
+          <w:rFonts w:cstheme="minorHAnsi" w:hint="eastAsia"/>
+        </w:rPr>
+        <w:t>(</w:t>
+      </w:r>
+      <w:r>
+        <w:rPr>
+          <w:rFonts w:cstheme="minorHAnsi"/>
+        </w:rPr>
+        <w:t>7</w:t>
+      </w:r>
+      <w:r>
+        <w:rPr>
+          <w:rFonts w:cstheme="minorHAnsi" w:hint="eastAsia"/>
+        </w:rPr>
+        <w:t>)</w:t>
       </w:r>
       <w:bookmarkStart w:id="0" w:name="_GoBack"/>
       <w:bookmarkEnd w:id="0"/>
-      <w:r>
-        <w:rPr>
-          <w:rFonts w:cstheme="minorHAnsi" w:hint="eastAsia"/>
-        </w:rPr>
-        <w:t xml:space="preserve"> </w:t>
-      </w:r>
-      <w:r>
-        <w:rPr>
-          <w:rFonts w:cstheme="minorHAnsi"/>
-        </w:rPr>
-        <w:t>the strength of AWGN, which is a predetermined constant.</w:t>
-      </w:r>
     </w:p>
     <w:p>
       <w:pPr>
-        <w:ind w:leftChars="-810" w:left="-1701" w:rightChars="-837" w:right="-1758"/>
-        <w:jc w:val="center"/>
-        <w:rPr>
-          <w:rFonts w:cstheme="minorHAnsi"/>
-        </w:rPr>
-      </w:pPr>
-      <w:r>
-        <w:rPr>
-          <w:rFonts w:cstheme="minorHAnsi"/>
-        </w:rPr>
-        <w:object w:dxaOrig="18156" w:dyaOrig="9396">
-          <v:shape id="_x0000_i1026" type="#_x0000_t75" style="width:586.2pt;height:303.6pt" o:ole="">
-            <v:imagedata r:id="rId13" o:title=""/>
-          </v:shape>
-          <o:OLEObject Type="Embed" ProgID="Visio.Drawing.15" ShapeID="_x0000_i1026" DrawAspect="Content" ObjectID="_1526891204" r:id="rId14"/>
-        </w:object>
-      </w:r>
-    </w:p>
-    <w:p>
-      <w:pPr>
-        <w:spacing w:afterLines="100" w:after="312"/>
         <w:ind w:rightChars="40" w:right="84"/>
-        <w:jc w:val="center"/>
-        <w:rPr>
-          <w:rFonts w:cstheme="minorHAnsi"/>
-        </w:rPr>
-      </w:pPr>
-      <w:r>
-        <w:rPr>
-          <w:rFonts w:cstheme="minorHAnsi"/>
-        </w:rPr>
-        <w:t>Signal Flow</w:t>
-      </w:r>
-      <w:r>
         <w:rPr>
           <w:rFonts w:cstheme="minorHAnsi" w:hint="eastAsia"/>
         </w:rPr>
-        <w:t xml:space="preserve"> Diagram</w:t>
-      </w:r>
-    </w:p>
-    <w:p>
-      <w:pPr>
-        <w:ind w:rightChars="40" w:right="84"/>
-        <w:rPr>
-          <w:rFonts w:cstheme="minorHAnsi"/>
-        </w:rPr>
-      </w:pPr>
-      <w:r>
-        <w:rPr>
-          <w:rFonts w:cstheme="minorHAnsi"/>
-        </w:rPr>
-        <w:lastRenderedPageBreak/>
-        <w:t>Uniform random numbers are generated by the following equation:</w:t>
-      </w:r>
-    </w:p>
-    <w:p>
-      <w:pPr>
-        <w:spacing w:beforeLines="50" w:before="156" w:afterLines="50" w:after="156"/>
-        <w:ind w:rightChars="40" w:right="84"/>
-        <w:rPr>
-          <w:rFonts w:cstheme="minorHAnsi"/>
-        </w:rPr>
-      </w:pPr>
-      <w:r>
-        <w:rPr>
-          <w:rFonts w:cstheme="minorHAnsi"/>
-          <w:position w:val="-10"/>
-        </w:rPr>
-        <w:object w:dxaOrig="2360" w:dyaOrig="320">
-          <v:shape id="_x0000_i1027" type="#_x0000_t75" style="width:111.6pt;height:15pt" o:ole="">
-            <v:imagedata r:id="rId15" o:title=""/>
-          </v:shape>
-          <o:OLEObject Type="Embed" ProgID="Equation.DSMT4" ShapeID="_x0000_i1027" DrawAspect="Content" ObjectID="_1526891205" r:id="rId16"/>
-        </w:object>
-      </w:r>
-      <w:r>
-        <w:rPr>
-          <w:rFonts w:cstheme="minorHAnsi"/>
-        </w:rPr>
-        <w:t xml:space="preserve">          </w:t>
-      </w:r>
-      <w:r>
-        <w:rPr>
-          <w:rFonts w:cstheme="minorHAnsi"/>
-        </w:rPr>
-        <w:t xml:space="preserve">           </w:t>
-      </w:r>
-      <w:r>
-        <w:rPr>
-          <w:rFonts w:cstheme="minorHAnsi"/>
-        </w:rPr>
-        <w:t>(</w:t>
-      </w:r>
-      <w:r>
-        <w:rPr>
-          <w:rFonts w:cstheme="minorHAnsi"/>
-        </w:rPr>
-        <w:t>4</w:t>
-      </w:r>
-      <w:r>
-        <w:rPr>
-          <w:rFonts w:cstheme="minorHAnsi"/>
-        </w:rPr>
-        <w:t>)</w:t>
-      </w:r>
-    </w:p>
-    <w:p>
-      <w:pPr>
-        <w:rPr>
-          <w:rFonts w:cstheme="minorHAnsi"/>
-        </w:rPr>
-      </w:pPr>
-      <w:r>
-        <w:rPr>
-          <w:rFonts w:cstheme="minorHAnsi"/>
-        </w:rPr>
-        <w:t>Where</w:t>
-      </w:r>
-      <w:r>
-        <w:rPr>
-          <w:rFonts w:cstheme="minorHAnsi"/>
-        </w:rPr>
-        <w:t>，</w:t>
-      </w:r>
-      <w:r>
-        <w:rPr>
-          <w:rFonts w:cstheme="minorHAnsi"/>
-        </w:rPr>
-        <w:t>u is random numbers; n is a primer in format of 2</w:t>
-      </w:r>
-      <w:r>
-        <w:rPr>
-          <w:rFonts w:cstheme="minorHAnsi"/>
-          <w:vertAlign w:val="superscript"/>
-        </w:rPr>
-        <w:t>k</w:t>
-      </w:r>
-      <w:r>
-        <w:rPr>
-          <w:rFonts w:cstheme="minorHAnsi"/>
-        </w:rPr>
-        <w:t xml:space="preserve"> + 1; g is the minimum Primitive root modulo n; the initial value of u(0) and n should be </w:t>
-      </w:r>
-      <w:r>
-        <w:rPr>
-          <w:rFonts w:cstheme="minorHAnsi"/>
-          <w:color w:val="252525"/>
-          <w:szCs w:val="21"/>
-          <w:shd w:val="clear" w:color="auto" w:fill="FFFFFF"/>
-        </w:rPr>
-        <w:t>relatively prime</w:t>
-      </w:r>
-      <w:r>
-        <w:rPr>
-          <w:rFonts w:cstheme="minorHAnsi"/>
-        </w:rPr>
-        <w:t>. For example, n = 2</w:t>
-      </w:r>
-      <w:r>
-        <w:rPr>
-          <w:rFonts w:cstheme="minorHAnsi"/>
-          <w:vertAlign w:val="superscript"/>
-        </w:rPr>
-        <w:t>16</w:t>
-      </w:r>
-      <w:r>
-        <w:rPr>
-          <w:rFonts w:cstheme="minorHAnsi"/>
-        </w:rPr>
-        <w:t xml:space="preserve"> +1 = 65537, g = 75 and u(0) = 4.</w:t>
-      </w:r>
-    </w:p>
-    <w:p>
-      <w:pPr>
-        <w:ind w:rightChars="40" w:right="84"/>
-        <w:rPr>
-          <w:rFonts w:cstheme="minorHAnsi"/>
-        </w:rPr>
-      </w:pPr>
-      <w:r>
-        <w:rPr>
-          <w:rFonts w:cstheme="minorHAnsi"/>
-        </w:rPr>
-        <w:t>θ</w:t>
-      </w:r>
-      <w:r>
-        <w:rPr>
-          <w:rFonts w:cstheme="minorHAnsi"/>
-          <w:vertAlign w:val="subscript"/>
-        </w:rPr>
-        <w:t>k</w:t>
-      </w:r>
-      <w:r>
-        <w:rPr>
-          <w:rFonts w:cstheme="minorHAnsi"/>
-        </w:rPr>
-        <w:t>[n],</w:t>
+      </w:pPr>
+      <w:r>
+        <w:rPr>
+          <w:rFonts w:cstheme="minorHAnsi" w:hint="eastAsia"/>
+        </w:rPr>
+        <w:t>where</w:t>
       </w:r>
       <w:r>
         <w:rPr>
@@ -1532,95 +2426,116 @@
       </w:r>
       <w:r>
         <w:rPr>
-          <w:rFonts w:cstheme="minorHAnsi"/>
-        </w:rPr>
-        <w:t>α</w:t>
-      </w:r>
-      <w:r>
-        <w:rPr>
-          <w:rFonts w:cstheme="minorHAnsi"/>
-          <w:vertAlign w:val="subscript"/>
-        </w:rPr>
-        <w:t>k,m</w:t>
-      </w:r>
-      <w:r>
-        <w:rPr>
-          <w:rFonts w:cstheme="minorHAnsi"/>
-        </w:rPr>
-        <w:t>[n],</w:t>
-      </w:r>
-      <w:r>
-        <w:rPr>
-          <w:rFonts w:cstheme="minorHAnsi"/>
+          <w:rFonts w:ascii="Times New Roman" w:hAnsi="Times New Roman" w:cs="Times New Roman"/>
+        </w:rPr>
+        <w:t>u</w:t>
+      </w:r>
+      <w:r>
+        <w:rPr>
+          <w:rFonts w:ascii="Times New Roman" w:hAnsi="Times New Roman" w:cs="Times New Roman"/>
+        </w:rPr>
+        <w:t>(n)</w:t>
+      </w:r>
+      <w:r>
+        <w:rPr>
+          <w:rFonts w:cstheme="minorHAnsi"/>
+        </w:rPr>
+        <w:t xml:space="preserve"> and </w:t>
+      </w:r>
+      <w:r>
+        <w:rPr>
+          <w:rFonts w:ascii="Times New Roman" w:hAnsi="Times New Roman" w:cstheme="minorHAnsi"/>
+        </w:rPr>
+        <w:t>v</w:t>
+      </w:r>
+      <w:r>
+        <w:rPr>
+          <w:rFonts w:ascii="Times New Roman" w:hAnsi="Times New Roman" w:cstheme="minorHAnsi"/>
+        </w:rPr>
+        <w:t>(n)</w:t>
+      </w:r>
+      <w:r>
+        <w:rPr>
+          <w:rFonts w:cstheme="minorHAnsi"/>
+        </w:rPr>
+        <w:t xml:space="preserve"> are</w:t>
+      </w:r>
+      <w:r>
+        <w:rPr>
+          <w:rFonts w:cstheme="minorHAnsi" w:hint="eastAsia"/>
         </w:rPr>
         <w:t xml:space="preserve"> </w:t>
       </w:r>
       <w:r>
-        <w:rPr>
-          <w:rFonts w:cstheme="minorHAnsi"/>
-        </w:rPr>
-        <w:t>β</w:t>
-      </w:r>
-      <w:r>
-        <w:rPr>
-          <w:rFonts w:cstheme="minorHAnsi"/>
-          <w:vertAlign w:val="subscript"/>
-        </w:rPr>
-        <w:t>k,m</w:t>
-      </w:r>
-      <w:r>
-        <w:rPr>
-          <w:rFonts w:cstheme="minorHAnsi"/>
-        </w:rPr>
-        <w:t xml:space="preserve">[n], U[n] and V[n] can be computed by selecting the initial values respectively </w:t>
-      </w:r>
-      <w:r>
-        <w:rPr>
-          <w:rFonts w:cstheme="minorHAnsi"/>
-        </w:rPr>
-        <w:t>then</w:t>
-      </w:r>
-      <w:r>
-        <w:rPr>
-          <w:rFonts w:cstheme="minorHAnsi"/>
+        <w:t xml:space="preserve">independent random </w:t>
+      </w:r>
+      <w:r>
+        <w:rPr>
+          <w:rFonts w:hint="eastAsia"/>
+        </w:rPr>
+        <w:t>nu</w:t>
+      </w:r>
+      <w:r>
+        <w:t>mbers distributed </w:t>
+      </w:r>
+      <w:hyperlink r:id="rId15" w:tooltip="Uniform distribution (continuous)" w:history="1">
+        <w:r>
+          <w:t>uniformly</w:t>
+        </w:r>
+      </w:hyperlink>
+      <w:r>
+        <w:t> on (0,</w:t>
+      </w:r>
+      <w:r>
+        <w:rPr>
+          <w:rFonts w:hint="eastAsia"/>
         </w:rPr>
         <w:t xml:space="preserve"> </w:t>
       </w:r>
       <w:r>
-        <w:rPr>
-          <w:rFonts w:cstheme="minorHAnsi"/>
-        </w:rPr>
-        <w:t>recurrence</w:t>
-      </w:r>
-      <w:r>
-        <w:rPr>
-          <w:rFonts w:cstheme="minorHAnsi"/>
-        </w:rPr>
-        <w:t xml:space="preserve"> </w:t>
-      </w:r>
-      <w:r>
-        <w:rPr>
-          <w:rFonts w:cstheme="minorHAnsi"/>
-        </w:rPr>
-        <w:t>by</w:t>
-      </w:r>
-      <w:r>
-        <w:rPr>
-          <w:rFonts w:cstheme="minorHAnsi"/>
-        </w:rPr>
-        <w:t xml:space="preserve"> equation (</w:t>
-      </w:r>
-      <w:r>
-        <w:rPr>
-          <w:rFonts w:cstheme="minorHAnsi"/>
-        </w:rPr>
-        <w:t>4</w:t>
-      </w:r>
-      <w:r>
-        <w:rPr>
-          <w:rFonts w:cstheme="minorHAnsi"/>
-        </w:rPr>
-        <w:t>).</w:t>
+        <w:t>1)</w:t>
+      </w:r>
+      <w:r>
+        <w:t xml:space="preserve">, and </w:t>
+      </w:r>
+      <m:oMath>
+        <m:sSub>
+          <m:sSubPr>
+            <m:ctrlPr>
+              <w:rPr>
+                <w:rFonts w:ascii="Cambria Math" w:hAnsi="Cambria Math"/>
+              </w:rPr>
+            </m:ctrlPr>
+          </m:sSubPr>
+          <m:e>
+            <m:r>
+              <w:rPr>
+                <w:rFonts w:ascii="Cambria Math" w:hAnsi="Cambria Math"/>
+              </w:rPr>
+              <m:t>A</m:t>
+            </m:r>
+          </m:e>
+          <m:sub>
+            <m:r>
+              <w:rPr>
+                <w:rFonts w:ascii="Cambria Math" w:hAnsi="Cambria Math"/>
+              </w:rPr>
+              <m:t>N</m:t>
+            </m:r>
+          </m:sub>
+        </m:sSub>
+      </m:oMath>
+      <w:r>
+        <w:rPr>
+          <w:rFonts w:hint="eastAsia"/>
+        </w:rPr>
+        <w:t xml:space="preserve"> is the strength</w:t>
+      </w:r>
+      <w:r>
+        <w:t xml:space="preserve"> of the noise</w:t>
+      </w:r>
+      <w:r>
+        <w:t>.</w:t>
       </w:r>
     </w:p>
     <w:sectPr>
@@ -2962,7 +3877,7 @@
 </file>
 
 <file path=customXml/itemProps1.xml><?xml version="1.0" encoding="utf-8"?>
-<ds:datastoreItem xmlns:ds="http://schemas.openxmlformats.org/officeDocument/2006/customXml" ds:itemID="{74927641-E20A-4161-93BD-2CFE73294F9F}">
+<ds:datastoreItem xmlns:ds="http://schemas.openxmlformats.org/officeDocument/2006/customXml" ds:itemID="{B2C167D7-1B85-42A6-87BC-0BF426EC34AA}">
   <ds:schemaRefs>
     <ds:schemaRef ds:uri="http://schemas.openxmlformats.org/officeDocument/2006/bibliography"/>
   </ds:schemaRefs>

</xml_diff>

<commit_message>
Matlab code of baseband model using Clarkes model
</commit_message>
<xml_diff>
--- a/Digital-Signal-Processing/Communication-Related/Baseband-Wireless-Channel-Emulator/Wireless Channel Emulator Design.docx
+++ b/Digital-Signal-Processing/Communication-Related/Baseband-Wireless-Channel-Emulator/Wireless Channel Emulator Design.docx
@@ -484,10 +484,10 @@
             <v:path o:extrusionok="f" gradientshapeok="t" o:connecttype="rect"/>
             <o:lock v:ext="edit" aspectratio="t"/>
           </v:shapetype>
-          <v:shape id="_x0000_i1025" type="#_x0000_t75" style="width:280.5pt;height:197.5pt" o:ole="">
+          <v:shape id="_x0000_i1025" type="#_x0000_t75" style="width:280.8pt;height:197.4pt" o:ole="">
             <v:imagedata r:id="rId8" o:title=""/>
           </v:shape>
-          <o:OLEObject Type="Embed" ProgID="Visio.Drawing.15" ShapeID="_x0000_i1025" DrawAspect="Content" ObjectID="_1527531015" r:id="rId9"/>
+          <o:OLEObject Type="Embed" ProgID="Visio.Drawing.15" ShapeID="_x0000_i1025" DrawAspect="Content" ObjectID="_1528095609" r:id="rId9"/>
         </w:object>
       </w:r>
     </w:p>
@@ -503,27 +503,13 @@
         <w:rPr>
           <w:rFonts w:cstheme="minorHAnsi"/>
         </w:rPr>
-        <w:t>Figure (1</w:t>
-      </w:r>
-      <w:proofErr w:type="gramStart"/>
-      <w:r>
-        <w:rPr>
-          <w:rFonts w:cstheme="minorHAnsi"/>
-        </w:rPr>
-        <w:t xml:space="preserve">)  </w:t>
-      </w:r>
-      <w:r>
-        <w:rPr>
-          <w:rFonts w:cstheme="minorHAnsi"/>
-        </w:rPr>
-        <w:t>Block</w:t>
-      </w:r>
-      <w:proofErr w:type="gramEnd"/>
-      <w:r>
-        <w:rPr>
-          <w:rFonts w:cstheme="minorHAnsi"/>
-        </w:rPr>
-        <w:t xml:space="preserve"> Diagram</w:t>
+        <w:t xml:space="preserve">Figure (1)  </w:t>
+      </w:r>
+      <w:r>
+        <w:rPr>
+          <w:rFonts w:cstheme="minorHAnsi"/>
+        </w:rPr>
+        <w:t>Block Diagram</w:t>
       </w:r>
     </w:p>
     <w:p>
@@ -645,15 +631,12 @@
             <w:rPr>
               <w:rFonts w:ascii="Cambria Math" w:hAnsi="Cambria Math" w:cstheme="minorHAnsi"/>
             </w:rPr>
-            <m:t>∈N,   k=1,2,3,…,</m:t>
+            <m:t>∈N,   k=1,2,3,…,N</m:t>
           </m:r>
           <m:r>
-            <w:rPr>
-              <w:rFonts w:ascii="Cambria Math" w:hAnsi="Cambria Math" w:cstheme="minorHAnsi"/>
-            </w:rPr>
-            <m:t>N</m:t>
-          </m:r>
-          <m:r>
+            <m:rPr>
+              <m:sty m:val="p"/>
+            </m:rPr>
             <w:rPr>
               <w:rFonts w:cstheme="minorHAnsi"/>
             </w:rPr>
@@ -836,15 +819,12 @@
             <w:rPr>
               <w:rFonts w:ascii="Cambria Math" w:hAnsi="Cambria Math" w:cstheme="minorHAnsi"/>
             </w:rPr>
-            <m:t>=</m:t>
+            <m:t>=1</m:t>
           </m:r>
           <m:r>
-            <w:rPr>
-              <w:rFonts w:ascii="Cambria Math" w:hAnsi="Cambria Math" w:cstheme="minorHAnsi"/>
-            </w:rPr>
-            <m:t>1</m:t>
-          </m:r>
-          <m:r>
+            <m:rPr>
+              <m:sty m:val="p"/>
+            </m:rPr>
             <w:rPr>
               <w:rFonts w:cstheme="minorHAnsi"/>
             </w:rPr>
@@ -1062,6 +1042,9 @@
             </m:sub>
           </m:sSub>
           <m:r>
+            <m:rPr>
+              <m:sty m:val="p"/>
+            </m:rPr>
             <w:rPr>
               <w:rFonts w:cstheme="minorHAnsi"/>
             </w:rPr>
@@ -1301,8 +1284,34 @@
                                     <w:rPr>
                                       <w:rFonts w:ascii="Cambria Math" w:hAnsi="Cambria Math" w:cstheme="minorHAnsi"/>
                                     </w:rPr>
-                                    <m:t>π+θ</m:t>
+                                    <m:t>π+</m:t>
                                   </m:r>
+                                  <m:sSub>
+                                    <m:sSubPr>
+                                      <m:ctrlPr>
+                                        <w:rPr>
+                                          <w:rFonts w:ascii="Cambria Math" w:hAnsi="Cambria Math" w:cstheme="minorHAnsi"/>
+                                          <w:i/>
+                                        </w:rPr>
+                                      </m:ctrlPr>
+                                    </m:sSubPr>
+                                    <m:e>
+                                      <m:r>
+                                        <w:rPr>
+                                          <w:rFonts w:ascii="Cambria Math" w:hAnsi="Cambria Math" w:cstheme="minorHAnsi"/>
+                                        </w:rPr>
+                                        <m:t>θ</m:t>
+                                      </m:r>
+                                    </m:e>
+                                    <m:sub>
+                                      <m:r>
+                                        <w:rPr>
+                                          <w:rFonts w:ascii="Cambria Math" w:hAnsi="Cambria Math" w:cstheme="minorHAnsi"/>
+                                        </w:rPr>
+                                        <m:t>k</m:t>
+                                      </m:r>
+                                    </m:sub>
+                                  </m:sSub>
                                 </m:num>
                                 <m:den>
                                   <m:r>
@@ -1635,8 +1644,34 @@
                                     <w:rPr>
                                       <w:rFonts w:ascii="Cambria Math" w:hAnsi="Cambria Math" w:cstheme="minorHAnsi"/>
                                     </w:rPr>
-                                    <m:t>π+θ</m:t>
+                                    <m:t>π+</m:t>
                                   </m:r>
+                                  <m:sSub>
+                                    <m:sSubPr>
+                                      <m:ctrlPr>
+                                        <w:rPr>
+                                          <w:rFonts w:ascii="Cambria Math" w:hAnsi="Cambria Math" w:cstheme="minorHAnsi"/>
+                                          <w:i/>
+                                        </w:rPr>
+                                      </m:ctrlPr>
+                                    </m:sSubPr>
+                                    <m:e>
+                                      <m:r>
+                                        <w:rPr>
+                                          <w:rFonts w:ascii="Cambria Math" w:hAnsi="Cambria Math" w:cstheme="minorHAnsi"/>
+                                        </w:rPr>
+                                        <m:t>θ</m:t>
+                                      </m:r>
+                                    </m:e>
+                                    <m:sub>
+                                      <m:r>
+                                        <w:rPr>
+                                          <w:rFonts w:ascii="Cambria Math" w:hAnsi="Cambria Math" w:cstheme="minorHAnsi"/>
+                                        </w:rPr>
+                                        <m:t>k</m:t>
+                                      </m:r>
+                                    </m:sub>
+                                  </m:sSub>
                                 </m:num>
                                 <m:den>
                                   <m:r>
@@ -1729,7 +1764,7 @@
         <w:ind w:rightChars="-27" w:right="-57"/>
         <w:jc w:val="left"/>
         <w:rPr>
-          <w:rFonts w:cstheme="minorHAnsi" w:hint="eastAsia"/>
+          <w:rFonts w:cstheme="minorHAnsi"/>
         </w:rPr>
       </w:pPr>
       <w:r>
@@ -1771,12 +1806,32 @@
         <w:t xml:space="preserve"> </w:t>
       </w:r>
       <m:oMath>
-        <m:r>
-          <w:rPr>
-            <w:rFonts w:ascii="Cambria Math" w:hAnsi="Cambria Math" w:cstheme="minorHAnsi"/>
-          </w:rPr>
-          <m:t>θ</m:t>
-        </m:r>
+        <m:sSub>
+          <m:sSubPr>
+            <m:ctrlPr>
+              <w:rPr>
+                <w:rFonts w:ascii="Cambria Math" w:hAnsi="Cambria Math" w:cstheme="minorHAnsi"/>
+                <w:i/>
+              </w:rPr>
+            </m:ctrlPr>
+          </m:sSubPr>
+          <m:e>
+            <m:r>
+              <w:rPr>
+                <w:rFonts w:ascii="Cambria Math" w:hAnsi="Cambria Math" w:cstheme="minorHAnsi"/>
+              </w:rPr>
+              <m:t>θ</m:t>
+            </m:r>
+          </m:e>
+          <m:sub>
+            <m:r>
+              <w:rPr>
+                <w:rFonts w:ascii="Cambria Math" w:hAnsi="Cambria Math" w:cstheme="minorHAnsi"/>
+              </w:rPr>
+              <m:t>k</m:t>
+            </m:r>
+          </m:sub>
+        </m:sSub>
       </m:oMath>
       <w:r>
         <w:rPr>
@@ -2079,14 +2134,12 @@
         </w:rPr>
         <w:t xml:space="preserve"> </w:t>
       </w:r>
-      <w:proofErr w:type="gramStart"/>
       <w:r>
         <w:rPr>
           <w:rFonts w:cstheme="minorHAnsi" w:hint="eastAsia"/>
         </w:rPr>
         <w:t>and</w:t>
       </w:r>
-      <w:proofErr w:type="gramEnd"/>
       <w:r>
         <w:rPr>
           <w:rFonts w:asciiTheme="majorHAnsi" w:eastAsiaTheme="majorEastAsia" w:hAnsiTheme="majorHAnsi" w:cstheme="minorHAnsi" w:hint="eastAsia"/>
@@ -2393,6 +2446,9 @@
             </m:e>
           </m:nary>
           <m:r>
+            <m:rPr>
+              <m:sty m:val="p"/>
+            </m:rPr>
             <w:rPr>
               <w:rFonts w:cstheme="minorHAnsi"/>
             </w:rPr>
@@ -2516,6 +2572,9 @@
             <m:t xml:space="preserve"> mod n</m:t>
           </m:r>
           <m:r>
+            <m:rPr>
+              <m:sty m:val="p"/>
+            </m:rPr>
             <w:rPr>
               <w:rFonts w:cstheme="minorHAnsi"/>
             </w:rPr>
@@ -2545,13 +2604,7 @@
         <w:rPr>
           <w:rFonts w:cstheme="minorHAnsi"/>
         </w:rPr>
-        <w:t xml:space="preserve">                </w:t>
-      </w:r>
-      <w:r>
-        <w:rPr>
-          <w:rFonts w:cstheme="minorHAnsi"/>
-        </w:rPr>
-        <w:t xml:space="preserve">        </w:t>
+        <w:t xml:space="preserve">                        </w:t>
       </w:r>
       <w:r>
         <w:rPr>
@@ -2600,21 +2653,7 @@
         <w:rPr>
           <w:rFonts w:cstheme="minorHAnsi"/>
         </w:rPr>
-        <w:t xml:space="preserve">u is random numbers; </w:t>
-      </w:r>
-      <w:proofErr w:type="gramStart"/>
-      <w:r>
-        <w:rPr>
-          <w:rFonts w:cstheme="minorHAnsi"/>
-        </w:rPr>
-        <w:t>n</w:t>
-      </w:r>
-      <w:proofErr w:type="gramEnd"/>
-      <w:r>
-        <w:rPr>
-          <w:rFonts w:cstheme="minorHAnsi"/>
-        </w:rPr>
-        <w:t xml:space="preserve"> is a primer in format of 2</w:t>
+        <w:t>u is random numbers; n is a primer in format of 2</w:t>
       </w:r>
       <w:r>
         <w:rPr>
@@ -2655,21 +2694,7 @@
         <w:rPr>
           <w:rFonts w:cstheme="minorHAnsi"/>
         </w:rPr>
-        <w:t xml:space="preserve"> +1 = 65537, g = 75 and </w:t>
-      </w:r>
-      <w:proofErr w:type="gramStart"/>
-      <w:r>
-        <w:rPr>
-          <w:rFonts w:cstheme="minorHAnsi"/>
-        </w:rPr>
-        <w:t>u(</w:t>
-      </w:r>
-      <w:proofErr w:type="gramEnd"/>
-      <w:r>
-        <w:rPr>
-          <w:rFonts w:cstheme="minorHAnsi"/>
-        </w:rPr>
-        <w:t>0) = 4.</w:t>
+        <w:t xml:space="preserve"> +1 = 65537, g = 75 and u(0) = 4.</w:t>
       </w:r>
     </w:p>
     <w:p>
@@ -2996,6 +3021,9 @@
             </m:e>
           </m:func>
           <m:r>
+            <m:rPr>
+              <m:sty m:val="p"/>
+            </m:rPr>
             <w:rPr>
               <w:rFonts w:cstheme="minorHAnsi"/>
             </w:rPr>
@@ -3157,6 +3185,9 @@
             </m:e>
           </m:func>
           <m:r>
+            <m:rPr>
+              <m:sty m:val="p"/>
+            </m:rPr>
             <w:rPr>
               <w:rFonts w:cstheme="minorHAnsi"/>
             </w:rPr>
@@ -3244,14 +3275,12 @@
           <w:rFonts w:cstheme="minorHAnsi"/>
         </w:rPr>
       </w:pPr>
-      <w:proofErr w:type="gramStart"/>
       <w:r>
         <w:rPr>
           <w:rFonts w:cstheme="minorHAnsi" w:hint="eastAsia"/>
         </w:rPr>
         <w:t>where</w:t>
       </w:r>
-      <w:proofErr w:type="gramEnd"/>
       <w:r>
         <w:rPr>
           <w:rFonts w:cstheme="minorHAnsi"/>
@@ -4712,7 +4741,7 @@
 </file>
 
 <file path=customXml/itemProps1.xml><?xml version="1.0" encoding="utf-8"?>
-<ds:datastoreItem xmlns:ds="http://schemas.openxmlformats.org/officeDocument/2006/customXml" ds:itemID="{EBAEF9F8-8A88-4AD4-AA8F-D63ED2796EF6}">
+<ds:datastoreItem xmlns:ds="http://schemas.openxmlformats.org/officeDocument/2006/customXml" ds:itemID="{3910821F-F114-4CE4-9F31-EE774231D9CE}">
   <ds:schemaRefs>
     <ds:schemaRef ds:uri="http://schemas.openxmlformats.org/officeDocument/2006/bibliography"/>
   </ds:schemaRefs>

</xml_diff>